<commit_message>
Paste Rephrased data of boat in women shoes
</commit_message>
<xml_diff>
--- a/images/clothes/women/shoes/boat/all boat.docx
+++ b/images/clothes/women/shoes/boat/all boat.docx
@@ -872,7 +872,15 @@
                 <w:sz w:val="26"/>
                 <w:szCs w:val="26"/>
               </w:rPr>
-              <w:t xml:space="preserve"> Women's Comfortable Ankle Wedge Boots"</w:t>
+              <w:t xml:space="preserve"> Women'</w:t>
+            </w:r>
+            <w:r>
+              <w:rPr>
+                <w:rFonts w:ascii="Leelawadee" w:hAnsi="Leelawadee" w:cs="Leelawadee"/>
+                <w:sz w:val="26"/>
+                <w:szCs w:val="26"/>
+              </w:rPr>
+              <w:t>s Comfortable Ankle Wedge Boots</w:t>
             </w:r>
           </w:p>
         </w:tc>
@@ -1857,111 +1865,111 @@
               </w:rPr>
               <w:t>description</w:t>
             </w:r>
-          </w:p>
-          <w:p>
-            <w:pPr>
-              <w:rPr>
-                <w:rFonts w:ascii="Leelawadee" w:hAnsi="Leelawadee" w:cs="Leelawadee"/>
-                <w:sz w:val="26"/>
-                <w:szCs w:val="26"/>
-              </w:rPr>
-            </w:pPr>
-            <w:r>
-              <w:rPr>
-                <w:rFonts w:ascii="Leelawadee" w:hAnsi="Leelawadee" w:cs="Leelawadee"/>
-                <w:sz w:val="26"/>
-                <w:szCs w:val="26"/>
-              </w:rPr>
-              <w:t>[High Fitness] The heel height measures 3 inches, with a forefoot sole thickness of 0.55 inches. Designed with the human body in mind, these boots provide a relaxed experience.</w:t>
-            </w:r>
-          </w:p>
-          <w:p>
-            <w:pPr>
-              <w:rPr>
-                <w:rFonts w:ascii="Leelawadee" w:hAnsi="Leelawadee" w:cs="Leelawadee"/>
-                <w:sz w:val="26"/>
-                <w:szCs w:val="26"/>
-              </w:rPr>
-            </w:pPr>
-            <w:r>
-              <w:rPr>
-                <w:rFonts w:ascii="Leelawadee" w:hAnsi="Leelawadee" w:cs="Leelawadee"/>
-                <w:sz w:val="26"/>
-                <w:szCs w:val="26"/>
-              </w:rPr>
-              <w:t xml:space="preserve">[Soft and Comfortable Material] </w:t>
-            </w:r>
-            <w:proofErr w:type="spellStart"/>
-            <w:r>
-              <w:rPr>
-                <w:rFonts w:ascii="Leelawadee" w:hAnsi="Leelawadee" w:cs="Leelawadee"/>
-                <w:sz w:val="26"/>
-                <w:szCs w:val="26"/>
-              </w:rPr>
-              <w:t>Mysoft</w:t>
-            </w:r>
-            <w:proofErr w:type="spellEnd"/>
-            <w:r>
-              <w:rPr>
-                <w:rFonts w:ascii="Leelawadee" w:hAnsi="Leelawadee" w:cs="Leelawadee"/>
-                <w:sz w:val="26"/>
-                <w:szCs w:val="26"/>
-              </w:rPr>
-              <w:t xml:space="preserve"> ankle booties feature a soft and warm premium suede upper, complemented by a sponge lining for foot protection and enhanced comfort. The PU insole with sponge padding offers a quiet and comfortable feel, while the PU side that contacts the foot is easy to clean.</w:t>
-            </w:r>
-          </w:p>
-          <w:p>
-            <w:pPr>
-              <w:rPr>
-                <w:rFonts w:ascii="Leelawadee" w:hAnsi="Leelawadee" w:cs="Leelawadee"/>
-                <w:sz w:val="26"/>
-                <w:szCs w:val="26"/>
-              </w:rPr>
-            </w:pPr>
-            <w:r>
-              <w:rPr>
-                <w:rFonts w:ascii="Leelawadee" w:hAnsi="Leelawadee" w:cs="Leelawadee"/>
-                <w:sz w:val="26"/>
-                <w:szCs w:val="26"/>
-              </w:rPr>
-              <w:t>[Bowknot &amp; Square Buckle Design] The classic square buckle adds a refined touch, and the bowknot design at the shoe opening enhances the fashionable and exquisite look.</w:t>
-            </w:r>
-          </w:p>
-          <w:p>
-            <w:pPr>
-              <w:rPr>
-                <w:rFonts w:ascii="Leelawadee" w:hAnsi="Leelawadee" w:cs="Leelawadee"/>
-                <w:sz w:val="26"/>
-                <w:szCs w:val="26"/>
-              </w:rPr>
-            </w:pPr>
-            <w:r>
-              <w:rPr>
-                <w:rFonts w:ascii="Leelawadee" w:hAnsi="Leelawadee" w:cs="Leelawadee"/>
-                <w:sz w:val="26"/>
-                <w:szCs w:val="26"/>
-              </w:rPr>
-              <w:t>[Non-slip Rubber Sole] The sole is made from rubber with a striped pattern to prevent slipping.</w:t>
-            </w:r>
-          </w:p>
-          <w:p>
-            <w:pPr>
-              <w:rPr>
-                <w:rFonts w:ascii="Leelawadee" w:hAnsi="Leelawadee" w:cs="Leelawadee"/>
-                <w:sz w:val="26"/>
-                <w:szCs w:val="26"/>
-              </w:rPr>
-            </w:pPr>
-            <w:r>
-              <w:rPr>
-                <w:rFonts w:ascii="Leelawadee" w:hAnsi="Leelawadee" w:cs="Leelawadee"/>
-                <w:sz w:val="26"/>
-                <w:szCs w:val="26"/>
-              </w:rPr>
-              <w:t>[Applicable Scenario] Ideal for various occasions such as the office, shopping, streets, parties, vacations, and dates. They pair perfectly with long skirts, short skirts, dresses, leggings, jeans, and more.</w:t>
-            </w:r>
             <w:bookmarkStart w:id="0" w:name="_GoBack"/>
             <w:bookmarkEnd w:id="0"/>
+          </w:p>
+          <w:p>
+            <w:pPr>
+              <w:rPr>
+                <w:rFonts w:ascii="Leelawadee" w:hAnsi="Leelawadee" w:cs="Leelawadee"/>
+                <w:sz w:val="26"/>
+                <w:szCs w:val="26"/>
+              </w:rPr>
+            </w:pPr>
+            <w:r>
+              <w:rPr>
+                <w:rFonts w:ascii="Leelawadee" w:hAnsi="Leelawadee" w:cs="Leelawadee"/>
+                <w:sz w:val="26"/>
+                <w:szCs w:val="26"/>
+              </w:rPr>
+              <w:t>[High Fitness] The heel height measures 3 inches, with a forefoot sole thickness of 0.55 inches. Designed with the human body in mind, these boots provide a relaxed experience.</w:t>
+            </w:r>
+          </w:p>
+          <w:p>
+            <w:pPr>
+              <w:rPr>
+                <w:rFonts w:ascii="Leelawadee" w:hAnsi="Leelawadee" w:cs="Leelawadee"/>
+                <w:sz w:val="26"/>
+                <w:szCs w:val="26"/>
+              </w:rPr>
+            </w:pPr>
+            <w:r>
+              <w:rPr>
+                <w:rFonts w:ascii="Leelawadee" w:hAnsi="Leelawadee" w:cs="Leelawadee"/>
+                <w:sz w:val="26"/>
+                <w:szCs w:val="26"/>
+              </w:rPr>
+              <w:t xml:space="preserve">[Soft and Comfortable Material] </w:t>
+            </w:r>
+            <w:proofErr w:type="spellStart"/>
+            <w:r>
+              <w:rPr>
+                <w:rFonts w:ascii="Leelawadee" w:hAnsi="Leelawadee" w:cs="Leelawadee"/>
+                <w:sz w:val="26"/>
+                <w:szCs w:val="26"/>
+              </w:rPr>
+              <w:t>Mysoft</w:t>
+            </w:r>
+            <w:proofErr w:type="spellEnd"/>
+            <w:r>
+              <w:rPr>
+                <w:rFonts w:ascii="Leelawadee" w:hAnsi="Leelawadee" w:cs="Leelawadee"/>
+                <w:sz w:val="26"/>
+                <w:szCs w:val="26"/>
+              </w:rPr>
+              <w:t xml:space="preserve"> ankle booties feature a soft and warm premium suede upper, complemented by a sponge lining for foot protection and enhanced comfort. The PU insole with sponge padding offers a quiet and comfortable feel, while the PU side that contacts the foot is easy to clean.</w:t>
+            </w:r>
+          </w:p>
+          <w:p>
+            <w:pPr>
+              <w:rPr>
+                <w:rFonts w:ascii="Leelawadee" w:hAnsi="Leelawadee" w:cs="Leelawadee"/>
+                <w:sz w:val="26"/>
+                <w:szCs w:val="26"/>
+              </w:rPr>
+            </w:pPr>
+            <w:r>
+              <w:rPr>
+                <w:rFonts w:ascii="Leelawadee" w:hAnsi="Leelawadee" w:cs="Leelawadee"/>
+                <w:sz w:val="26"/>
+                <w:szCs w:val="26"/>
+              </w:rPr>
+              <w:t>[Bowknot &amp; Square Buckle Design] The classic square buckle adds a refined touch, and the bowknot design at the shoe opening enhances the fashionable and exquisite look.</w:t>
+            </w:r>
+          </w:p>
+          <w:p>
+            <w:pPr>
+              <w:rPr>
+                <w:rFonts w:ascii="Leelawadee" w:hAnsi="Leelawadee" w:cs="Leelawadee"/>
+                <w:sz w:val="26"/>
+                <w:szCs w:val="26"/>
+              </w:rPr>
+            </w:pPr>
+            <w:r>
+              <w:rPr>
+                <w:rFonts w:ascii="Leelawadee" w:hAnsi="Leelawadee" w:cs="Leelawadee"/>
+                <w:sz w:val="26"/>
+                <w:szCs w:val="26"/>
+              </w:rPr>
+              <w:t>[Non-slip Rubber Sole] The sole is made from rubber with a striped pattern to prevent slipping.</w:t>
+            </w:r>
+          </w:p>
+          <w:p>
+            <w:pPr>
+              <w:rPr>
+                <w:rFonts w:ascii="Leelawadee" w:hAnsi="Leelawadee" w:cs="Leelawadee"/>
+                <w:sz w:val="26"/>
+                <w:szCs w:val="26"/>
+              </w:rPr>
+            </w:pPr>
+            <w:r>
+              <w:rPr>
+                <w:rFonts w:ascii="Leelawadee" w:hAnsi="Leelawadee" w:cs="Leelawadee"/>
+                <w:sz w:val="26"/>
+                <w:szCs w:val="26"/>
+              </w:rPr>
+              <w:t>[Applicable Scenario] Ideal for various occasions such as the office, shopping, streets, parties, vacations, and dates. They pair perfectly with long skirts, short skirts, dresses, leggings, jeans, and more.</w:t>
+            </w:r>
           </w:p>
         </w:tc>
       </w:tr>
@@ -2695,7 +2703,7 @@
 </file>
 
 <file path=customXml/itemProps1.xml><?xml version="1.0" encoding="utf-8"?>
-<ds:datastoreItem xmlns:ds="http://schemas.openxmlformats.org/officeDocument/2006/customXml" ds:itemID="{27F651C2-CA22-46E0-8CCA-9700B3071AE1}">
+<ds:datastoreItem xmlns:ds="http://schemas.openxmlformats.org/officeDocument/2006/customXml" ds:itemID="{7F12910B-1CD6-4C3D-83BF-870846F9A16D}">
   <ds:schemaRefs>
     <ds:schemaRef ds:uri="http://schemas.openxmlformats.org/officeDocument/2006/bibliography"/>
   </ds:schemaRefs>

</xml_diff>